<commit_message>
Update README.md and template
</commit_message>
<xml_diff>
--- a/report_template.docx
+++ b/report_template.docx
@@ -5,6 +5,9 @@
     <w:p>
       <w:pPr>
         <w:pStyle w:val="Title"/>
+        <w:rPr>
+          <w:lang w:val="ru-RU"/>
+        </w:rPr>
       </w:pPr>
       <w:r>
         <w:rPr>
@@ -52,6 +55,12 @@
         </w:rPr>
       </w:pPr>
       <w:r>
+        <w:rPr>
+          <w:lang w:val="ru-RU"/>
+        </w:rPr>
+        <w:t xml:space="preserve">Сравнение </w:t>
+      </w:r>
+      <w:r>
         <w:t>LLVM</w:t>
       </w:r>
       <w:r>
@@ -62,120 +71,6 @@
       </w:r>
       <w:r>
         <w:t>IR</w:t>
-      </w:r>
-      <w:r>
-        <w:rPr>
-          <w:lang w:val="ru-RU"/>
-        </w:rPr>
-        <w:t xml:space="preserve"> </w:t>
-      </w:r>
-      <w:r>
-        <w:rPr>
-          <w:lang w:val="ru-RU"/>
-        </w:rPr>
-        <w:t>без</w:t>
-      </w:r>
-      <w:r>
-        <w:rPr>
-          <w:lang w:val="ru-RU"/>
-        </w:rPr>
-        <w:t xml:space="preserve"> </w:t>
-      </w:r>
-      <w:r>
-        <w:rPr>
-          <w:lang w:val="ru-RU"/>
-        </w:rPr>
-        <w:t>применением</w:t>
-      </w:r>
-      <w:r>
-        <w:rPr>
-          <w:lang w:val="ru-RU"/>
-        </w:rPr>
-        <w:t xml:space="preserve"> </w:t>
-      </w:r>
-      <w:r>
-        <w:rPr>
-          <w:lang w:val="ru-RU"/>
-        </w:rPr>
-        <w:t>векторизации</w:t>
-      </w:r>
-    </w:p>
-    <w:p>
-      <w:pPr>
-        <w:pStyle w:val="Heading1"/>
-        <w:rPr>
-          <w:lang w:val="ru-RU"/>
-        </w:rPr>
-      </w:pPr>
-      <w:r>
-        <w:t>LLVM</w:t>
-      </w:r>
-      <w:r>
-        <w:rPr>
-          <w:lang w:val="ru-RU"/>
-        </w:rPr>
-        <w:t xml:space="preserve"> </w:t>
-      </w:r>
-      <w:r>
-        <w:t>IR</w:t>
-      </w:r>
-      <w:r>
-        <w:rPr>
-          <w:lang w:val="ru-RU"/>
-        </w:rPr>
-        <w:t xml:space="preserve"> </w:t>
-      </w:r>
-      <w:r>
-        <w:rPr>
-          <w:lang w:val="ru-RU"/>
-        </w:rPr>
-        <w:t>с</w:t>
-      </w:r>
-      <w:r>
-        <w:rPr>
-          <w:lang w:val="ru-RU"/>
-        </w:rPr>
-        <w:t xml:space="preserve"> применением векторизации</w:t>
-      </w:r>
-    </w:p>
-    <w:p>
-      <w:pPr>
-        <w:pStyle w:val="Heading1"/>
-        <w:rPr>
-          <w:lang w:val="ru-RU"/>
-        </w:rPr>
-      </w:pPr>
-      <w:r>
-        <w:rPr>
-          <w:lang w:val="ru-RU"/>
-        </w:rPr>
-        <w:t xml:space="preserve">Анализ автоматически векторизованного </w:t>
-      </w:r>
-      <w:r>
-        <w:t>LLVM</w:t>
-      </w:r>
-      <w:r>
-        <w:rPr>
-          <w:lang w:val="ru-RU"/>
-        </w:rPr>
-        <w:t xml:space="preserve"> </w:t>
-      </w:r>
-      <w:r>
-        <w:t>IR</w:t>
-      </w:r>
-    </w:p>
-    <w:p>
-      <w:pPr>
-        <w:pStyle w:val="Heading1"/>
-        <w:rPr>
-          <w:lang w:val="ru-RU"/>
-        </w:rPr>
-      </w:pPr>
-      <w:r>
-        <w:rPr>
-          <w:lang w:val="ru-RU"/>
-        </w:rPr>
-        <w:t>Измерение скорости работы</w:t>
       </w:r>
     </w:p>
     <w:tbl>
@@ -197,6 +92,458 @@
             <w:pPr>
               <w:jc w:val="center"/>
               <w:rPr>
+                <w:sz w:val="16"/>
+                <w:szCs w:val="16"/>
+                <w:lang w:val="ru-RU"/>
+              </w:rPr>
+            </w:pPr>
+            <w:r>
+              <w:rPr>
+                <w:sz w:val="16"/>
+                <w:szCs w:val="16"/>
+                <w:lang w:val="ru-RU"/>
+              </w:rPr>
+              <w:t>Без векторизации и раскрутки</w:t>
+            </w:r>
+          </w:p>
+        </w:tc>
+        <w:tc>
+          <w:tcPr>
+            <w:tcW w:w="4675" w:type="dxa"/>
+          </w:tcPr>
+          <w:p>
+            <w:pPr>
+              <w:jc w:val="center"/>
+              <w:rPr>
+                <w:sz w:val="16"/>
+                <w:szCs w:val="16"/>
+                <w:lang w:val="ru-RU"/>
+              </w:rPr>
+            </w:pPr>
+            <w:r>
+              <w:rPr>
+                <w:sz w:val="16"/>
+                <w:szCs w:val="16"/>
+                <w:lang w:val="ru-RU"/>
+              </w:rPr>
+              <w:t>Без векторизации</w:t>
+            </w:r>
+            <w:r>
+              <w:rPr>
+                <w:sz w:val="16"/>
+                <w:szCs w:val="16"/>
+                <w:lang w:val="ru-RU"/>
+              </w:rPr>
+              <w:t xml:space="preserve">, с </w:t>
+            </w:r>
+            <w:r>
+              <w:rPr>
+                <w:sz w:val="16"/>
+                <w:szCs w:val="16"/>
+                <w:lang w:val="ru-RU"/>
+              </w:rPr>
+              <w:t>раскруткой</w:t>
+            </w:r>
+          </w:p>
+        </w:tc>
+      </w:tr>
+      <w:tr>
+        <w:trPr>
+          <w:trHeight w:val="6197"/>
+        </w:trPr>
+        <w:tc>
+          <w:tcPr>
+            <w:tcW w:w="4675" w:type="dxa"/>
+          </w:tcPr>
+          <w:p>
+            <w:pPr>
+              <w:rPr>
+                <w:sz w:val="16"/>
+                <w:szCs w:val="16"/>
+                <w:lang w:val="ru-RU"/>
+              </w:rPr>
+            </w:pPr>
+          </w:p>
+        </w:tc>
+        <w:tc>
+          <w:tcPr>
+            <w:tcW w:w="4675" w:type="dxa"/>
+          </w:tcPr>
+          <w:p>
+            <w:pPr>
+              <w:rPr>
+                <w:sz w:val="16"/>
+                <w:szCs w:val="16"/>
+              </w:rPr>
+            </w:pPr>
+          </w:p>
+        </w:tc>
+      </w:tr>
+    </w:tbl>
+    <w:p>
+      <w:pPr>
+        <w:pStyle w:val="Heading2"/>
+      </w:pPr>
+    </w:p>
+    <w:tbl>
+      <w:tblPr>
+        <w:tblStyle w:val="TableGrid"/>
+        <w:tblW w:w="0" w:type="auto"/>
+        <w:tblLook w:val="04A0" w:firstRow="1" w:lastRow="0" w:firstColumn="1" w:lastColumn="0" w:noHBand="0" w:noVBand="1"/>
+      </w:tblPr>
+      <w:tblGrid>
+        <w:gridCol w:w="4675"/>
+        <w:gridCol w:w="4675"/>
+      </w:tblGrid>
+      <w:tr>
+        <w:tc>
+          <w:tcPr>
+            <w:tcW w:w="4675" w:type="dxa"/>
+          </w:tcPr>
+          <w:p>
+            <w:pPr>
+              <w:jc w:val="center"/>
+              <w:rPr>
+                <w:sz w:val="16"/>
+                <w:szCs w:val="16"/>
+                <w:lang w:val="ru-RU"/>
+              </w:rPr>
+            </w:pPr>
+            <w:r>
+              <w:br w:type="page"/>
+            </w:r>
+            <w:r>
+              <w:rPr>
+                <w:sz w:val="16"/>
+                <w:szCs w:val="16"/>
+                <w:lang w:val="ru-RU"/>
+              </w:rPr>
+              <w:t>Без векторизации и раскрутки</w:t>
+            </w:r>
+          </w:p>
+        </w:tc>
+        <w:tc>
+          <w:tcPr>
+            <w:tcW w:w="4675" w:type="dxa"/>
+          </w:tcPr>
+          <w:p>
+            <w:pPr>
+              <w:jc w:val="center"/>
+              <w:rPr>
+                <w:sz w:val="16"/>
+                <w:szCs w:val="16"/>
+                <w:lang w:val="ru-RU"/>
+              </w:rPr>
+            </w:pPr>
+            <w:r>
+              <w:rPr>
+                <w:sz w:val="16"/>
+                <w:szCs w:val="16"/>
+                <w:lang w:val="ru-RU"/>
+              </w:rPr>
+              <w:t xml:space="preserve">С </w:t>
+            </w:r>
+            <w:r>
+              <w:rPr>
+                <w:sz w:val="16"/>
+                <w:szCs w:val="16"/>
+                <w:lang w:val="ru-RU"/>
+              </w:rPr>
+              <w:t xml:space="preserve">векторизации, </w:t>
+            </w:r>
+            <w:r>
+              <w:rPr>
+                <w:sz w:val="16"/>
+                <w:szCs w:val="16"/>
+                <w:lang w:val="ru-RU"/>
+              </w:rPr>
+              <w:t>без</w:t>
+            </w:r>
+            <w:r>
+              <w:rPr>
+                <w:sz w:val="16"/>
+                <w:szCs w:val="16"/>
+                <w:lang w:val="ru-RU"/>
+              </w:rPr>
+              <w:t xml:space="preserve"> раскрутк</w:t>
+            </w:r>
+            <w:r>
+              <w:rPr>
+                <w:sz w:val="16"/>
+                <w:szCs w:val="16"/>
+                <w:lang w:val="ru-RU"/>
+              </w:rPr>
+              <w:t>и</w:t>
+            </w:r>
+          </w:p>
+        </w:tc>
+      </w:tr>
+      <w:tr>
+        <w:tc>
+          <w:tcPr>
+            <w:tcW w:w="4675" w:type="dxa"/>
+          </w:tcPr>
+          <w:p>
+            <w:pPr>
+              <w:rPr>
+                <w:sz w:val="16"/>
+                <w:szCs w:val="16"/>
+                <w:lang w:val="ru-RU"/>
+              </w:rPr>
+            </w:pPr>
+          </w:p>
+        </w:tc>
+        <w:tc>
+          <w:tcPr>
+            <w:tcW w:w="4675" w:type="dxa"/>
+          </w:tcPr>
+          <w:p>
+            <w:pPr>
+              <w:rPr>
+                <w:sz w:val="16"/>
+                <w:szCs w:val="16"/>
+                <w:lang w:val="ru-RU"/>
+              </w:rPr>
+            </w:pPr>
+          </w:p>
+        </w:tc>
+      </w:tr>
+    </w:tbl>
+    <w:p>
+      <w:pPr>
+        <w:rPr>
+          <w:lang w:val="ru-RU"/>
+        </w:rPr>
+      </w:pPr>
+    </w:p>
+    <w:tbl>
+      <w:tblPr>
+        <w:tblStyle w:val="TableGrid"/>
+        <w:tblW w:w="0" w:type="auto"/>
+        <w:tblLook w:val="04A0" w:firstRow="1" w:lastRow="0" w:firstColumn="1" w:lastColumn="0" w:noHBand="0" w:noVBand="1"/>
+      </w:tblPr>
+      <w:tblGrid>
+        <w:gridCol w:w="4675"/>
+        <w:gridCol w:w="4675"/>
+      </w:tblGrid>
+      <w:tr>
+        <w:tc>
+          <w:tcPr>
+            <w:tcW w:w="4675" w:type="dxa"/>
+          </w:tcPr>
+          <w:p>
+            <w:pPr>
+              <w:jc w:val="center"/>
+              <w:rPr>
+                <w:sz w:val="16"/>
+                <w:szCs w:val="16"/>
+                <w:lang w:val="ru-RU"/>
+              </w:rPr>
+            </w:pPr>
+            <w:r>
+              <w:rPr>
+                <w:lang w:val="ru-RU"/>
+              </w:rPr>
+              <w:br w:type="page"/>
+            </w:r>
+            <w:r>
+              <w:rPr>
+                <w:sz w:val="16"/>
+                <w:szCs w:val="16"/>
+                <w:lang w:val="ru-RU"/>
+              </w:rPr>
+              <w:t xml:space="preserve">С </w:t>
+            </w:r>
+            <w:r>
+              <w:rPr>
+                <w:sz w:val="16"/>
+                <w:szCs w:val="16"/>
+                <w:lang w:val="ru-RU"/>
+              </w:rPr>
+              <w:t>векторизации</w:t>
+            </w:r>
+            <w:r>
+              <w:rPr>
+                <w:sz w:val="16"/>
+                <w:szCs w:val="16"/>
+                <w:lang w:val="ru-RU"/>
+              </w:rPr>
+              <w:t>, без</w:t>
+            </w:r>
+            <w:r>
+              <w:rPr>
+                <w:sz w:val="16"/>
+                <w:szCs w:val="16"/>
+                <w:lang w:val="ru-RU"/>
+              </w:rPr>
+              <w:t xml:space="preserve"> раскрутки</w:t>
+            </w:r>
+          </w:p>
+        </w:tc>
+        <w:tc>
+          <w:tcPr>
+            <w:tcW w:w="4675" w:type="dxa"/>
+          </w:tcPr>
+          <w:p>
+            <w:pPr>
+              <w:jc w:val="center"/>
+              <w:rPr>
+                <w:sz w:val="16"/>
+                <w:szCs w:val="16"/>
+              </w:rPr>
+            </w:pPr>
+            <w:r>
+              <w:rPr>
+                <w:sz w:val="16"/>
+                <w:szCs w:val="16"/>
+                <w:lang w:val="ru-RU"/>
+              </w:rPr>
+              <w:t>С векторизации</w:t>
+            </w:r>
+            <w:r>
+              <w:rPr>
+                <w:sz w:val="16"/>
+                <w:szCs w:val="16"/>
+                <w:lang w:val="ru-RU"/>
+              </w:rPr>
+              <w:t xml:space="preserve"> и</w:t>
+            </w:r>
+            <w:r>
+              <w:rPr>
+                <w:sz w:val="16"/>
+                <w:szCs w:val="16"/>
+                <w:lang w:val="ru-RU"/>
+              </w:rPr>
+              <w:t xml:space="preserve"> раскрутк</w:t>
+            </w:r>
+            <w:r>
+              <w:rPr>
+                <w:sz w:val="16"/>
+                <w:szCs w:val="16"/>
+                <w:lang w:val="ru-RU"/>
+              </w:rPr>
+              <w:t>ой</w:t>
+            </w:r>
+          </w:p>
+        </w:tc>
+      </w:tr>
+      <w:tr>
+        <w:tc>
+          <w:tcPr>
+            <w:tcW w:w="4675" w:type="dxa"/>
+          </w:tcPr>
+          <w:p>
+            <w:pPr>
+              <w:rPr>
+                <w:sz w:val="16"/>
+                <w:szCs w:val="16"/>
+              </w:rPr>
+            </w:pPr>
+          </w:p>
+        </w:tc>
+        <w:tc>
+          <w:tcPr>
+            <w:tcW w:w="4675" w:type="dxa"/>
+          </w:tcPr>
+          <w:p>
+            <w:pPr>
+              <w:rPr>
+                <w:sz w:val="16"/>
+                <w:szCs w:val="16"/>
+              </w:rPr>
+            </w:pPr>
+          </w:p>
+        </w:tc>
+      </w:tr>
+    </w:tbl>
+    <w:p/>
+    <w:p>
+      <w:pPr>
+        <w:pStyle w:val="Heading1"/>
+        <w:rPr>
+          <w:lang w:val="ru-RU"/>
+        </w:rPr>
+      </w:pPr>
+      <w:r>
+        <w:rPr>
+          <w:lang w:val="ru-RU"/>
+        </w:rPr>
+        <w:t xml:space="preserve">Анализ </w:t>
+      </w:r>
+      <w:r>
+        <w:t>L</w:t>
+      </w:r>
+      <w:r>
+        <w:t>LVM</w:t>
+      </w:r>
+      <w:r>
+        <w:rPr>
+          <w:lang w:val="ru-RU"/>
+        </w:rPr>
+        <w:t xml:space="preserve"> </w:t>
+      </w:r>
+      <w:r>
+        <w:t>IR</w:t>
+      </w:r>
+    </w:p>
+    <w:p>
+      <w:pPr>
+        <w:rPr>
+          <w:rFonts w:asciiTheme="majorHAnsi" w:eastAsiaTheme="majorEastAsia" w:hAnsiTheme="majorHAnsi" w:cstheme="majorBidi"/>
+          <w:color w:val="2F5496" w:themeColor="accent1" w:themeShade="BF"/>
+          <w:sz w:val="32"/>
+          <w:szCs w:val="32"/>
+          <w:lang w:val="ru-RU"/>
+        </w:rPr>
+      </w:pPr>
+      <w:r>
+        <w:rPr>
+          <w:lang w:val="ru-RU"/>
+        </w:rPr>
+        <w:br w:type="page"/>
+      </w:r>
+    </w:p>
+    <w:p>
+      <w:pPr>
+        <w:pStyle w:val="Heading1"/>
+        <w:rPr>
+          <w:lang w:val="ru-RU"/>
+        </w:rPr>
+      </w:pPr>
+      <w:r>
+        <w:rPr>
+          <w:lang w:val="ru-RU"/>
+        </w:rPr>
+        <w:lastRenderedPageBreak/>
+        <w:t xml:space="preserve">Измерение </w:t>
+      </w:r>
+      <w:r>
+        <w:rPr>
+          <w:lang w:val="ru-RU"/>
+        </w:rPr>
+        <w:t>времени исполнения</w:t>
+      </w:r>
+    </w:p>
+    <w:tbl>
+      <w:tblPr>
+        <w:tblStyle w:val="TableGrid"/>
+        <w:tblW w:w="0" w:type="auto"/>
+        <w:tblLook w:val="04A0" w:firstRow="1" w:lastRow="0" w:firstColumn="1" w:lastColumn="0" w:noHBand="0" w:noVBand="1"/>
+      </w:tblPr>
+      <w:tblGrid>
+        <w:gridCol w:w="3531"/>
+        <w:gridCol w:w="3040"/>
+        <w:gridCol w:w="2779"/>
+      </w:tblGrid>
+      <w:tr>
+        <w:tc>
+          <w:tcPr>
+            <w:tcW w:w="3531" w:type="dxa"/>
+          </w:tcPr>
+          <w:p>
+            <w:pPr>
+              <w:jc w:val="center"/>
+              <w:rPr>
                 <w:b/>
                 <w:bCs/>
                 <w:lang w:val="ru-RU"/>
@@ -214,7 +561,7 @@
         </w:tc>
         <w:tc>
           <w:tcPr>
-            <w:tcW w:w="4675" w:type="dxa"/>
+            <w:tcW w:w="3040" w:type="dxa"/>
           </w:tcPr>
           <w:p>
             <w:pPr>
@@ -235,64 +582,131 @@
             </w:r>
           </w:p>
         </w:tc>
+        <w:tc>
+          <w:tcPr>
+            <w:tcW w:w="2779" w:type="dxa"/>
+          </w:tcPr>
+          <w:p>
+            <w:pPr>
+              <w:jc w:val="center"/>
+              <w:rPr>
+                <w:b/>
+                <w:bCs/>
+                <w:lang w:val="ru-RU"/>
+              </w:rPr>
+            </w:pPr>
+            <w:r>
+              <w:rPr>
+                <w:b/>
+                <w:bCs/>
+                <w:lang w:val="ru-RU"/>
+              </w:rPr>
+              <w:t>Ускорение</w:t>
+            </w:r>
+          </w:p>
+        </w:tc>
       </w:tr>
       <w:tr>
         <w:tc>
           <w:tcPr>
-            <w:tcW w:w="4675" w:type="dxa"/>
-          </w:tcPr>
-          <w:p>
-            <w:pPr>
-              <w:jc w:val="center"/>
-              <w:rPr>
-                <w:lang w:val="ru-RU"/>
-              </w:rPr>
-            </w:pPr>
-            <w:r>
-              <w:rPr>
-                <w:lang w:val="ru-RU"/>
-              </w:rPr>
-              <w:t>Скалярный код</w:t>
-            </w:r>
-          </w:p>
-        </w:tc>
-        <w:tc>
-          <w:tcPr>
-            <w:tcW w:w="4675" w:type="dxa"/>
-          </w:tcPr>
-          <w:p>
-            <w:pPr>
-              <w:jc w:val="center"/>
-              <w:rPr>
-                <w:lang w:val="ru-RU"/>
-              </w:rPr>
-            </w:pPr>
+            <w:tcW w:w="3531" w:type="dxa"/>
+          </w:tcPr>
+          <w:p>
+            <w:pPr>
+              <w:jc w:val="center"/>
+              <w:rPr>
+                <w:lang w:val="ru-RU"/>
+              </w:rPr>
+            </w:pPr>
+            <w:r>
+              <w:rPr>
+                <w:lang w:val="ru-RU"/>
+              </w:rPr>
+              <w:t>Без автовекторизации и раскрутки</w:t>
+            </w:r>
+          </w:p>
+        </w:tc>
+        <w:tc>
+          <w:tcPr>
+            <w:tcW w:w="3040" w:type="dxa"/>
+          </w:tcPr>
+          <w:p>
+            <w:pPr>
+              <w:jc w:val="center"/>
+              <w:rPr>
+                <w:lang w:val="ru-RU"/>
+              </w:rPr>
+            </w:pPr>
+            <w:r>
+              <w:rPr>
+                <w:lang w:val="ru-RU"/>
+              </w:rPr>
+              <w:t>953.096</w:t>
+            </w:r>
+          </w:p>
+        </w:tc>
+        <w:tc>
+          <w:tcPr>
+            <w:tcW w:w="2779" w:type="dxa"/>
+          </w:tcPr>
+          <w:p>
+            <w:pPr>
+              <w:jc w:val="center"/>
+              <w:rPr>
+                <w:lang w:val="ru-RU"/>
+              </w:rPr>
+            </w:pPr>
+            <w:r>
+              <w:rPr>
+                <w:lang w:val="ru-RU"/>
+              </w:rPr>
+              <w:t>-</w:t>
+            </w:r>
           </w:p>
         </w:tc>
       </w:tr>
       <w:tr>
         <w:tc>
           <w:tcPr>
-            <w:tcW w:w="4675" w:type="dxa"/>
-          </w:tcPr>
-          <w:p>
-            <w:pPr>
-              <w:jc w:val="center"/>
-              <w:rPr>
-                <w:lang w:val="ru-RU"/>
-              </w:rPr>
-            </w:pPr>
-            <w:r>
-              <w:rPr>
-                <w:lang w:val="ru-RU"/>
-              </w:rPr>
-              <w:t>Автовекторизованный</w:t>
-            </w:r>
-          </w:p>
-        </w:tc>
-        <w:tc>
-          <w:tcPr>
-            <w:tcW w:w="4675" w:type="dxa"/>
+            <w:tcW w:w="3531" w:type="dxa"/>
+          </w:tcPr>
+          <w:p>
+            <w:pPr>
+              <w:jc w:val="center"/>
+              <w:rPr>
+                <w:lang w:val="ru-RU"/>
+              </w:rPr>
+            </w:pPr>
+            <w:r>
+              <w:rPr>
+                <w:lang w:val="ru-RU"/>
+              </w:rPr>
+              <w:t>Без автовекторизации, с раскруткой</w:t>
+            </w:r>
+          </w:p>
+        </w:tc>
+        <w:tc>
+          <w:tcPr>
+            <w:tcW w:w="3040" w:type="dxa"/>
+          </w:tcPr>
+          <w:p>
+            <w:pPr>
+              <w:jc w:val="center"/>
+              <w:rPr>
+                <w:lang w:val="ru-RU"/>
+              </w:rPr>
+            </w:pPr>
+            <w:r>
+              <w:rPr>
+                <w:lang w:val="ru-RU"/>
+              </w:rPr>
+              <w:t>899.812</w:t>
+            </w:r>
+          </w:p>
+        </w:tc>
+        <w:tc>
+          <w:tcPr>
+            <w:tcW w:w="2779" w:type="dxa"/>
           </w:tcPr>
           <w:p>
             <w:pPr>
@@ -307,26 +721,60 @@
       <w:tr>
         <w:tc>
           <w:tcPr>
-            <w:tcW w:w="4675" w:type="dxa"/>
-          </w:tcPr>
-          <w:p>
-            <w:pPr>
-              <w:jc w:val="center"/>
-            </w:pPr>
-            <w:r>
-              <w:rPr>
-                <w:lang w:val="ru-RU"/>
-              </w:rPr>
-              <w:t>Автовекторизованный (</w:t>
-            </w:r>
-            <w:r>
-              <w:t>width=2)</w:t>
-            </w:r>
-          </w:p>
-        </w:tc>
-        <w:tc>
-          <w:tcPr>
-            <w:tcW w:w="4675" w:type="dxa"/>
+            <w:tcW w:w="3531" w:type="dxa"/>
+          </w:tcPr>
+          <w:p>
+            <w:pPr>
+              <w:jc w:val="center"/>
+            </w:pPr>
+            <w:r>
+              <w:rPr>
+                <w:lang w:val="ru-RU"/>
+              </w:rPr>
+              <w:t>С</w:t>
+            </w:r>
+            <w:r>
+              <w:rPr>
+                <w:lang w:val="ru-RU"/>
+              </w:rPr>
+              <w:t xml:space="preserve"> автовекторизации, </w:t>
+            </w:r>
+            <w:r>
+              <w:rPr>
+                <w:lang w:val="ru-RU"/>
+              </w:rPr>
+              <w:t>без</w:t>
+            </w:r>
+            <w:r>
+              <w:rPr>
+                <w:lang w:val="ru-RU"/>
+              </w:rPr>
+              <w:t xml:space="preserve"> раскруткой</w:t>
+            </w:r>
+          </w:p>
+        </w:tc>
+        <w:tc>
+          <w:tcPr>
+            <w:tcW w:w="3040" w:type="dxa"/>
+          </w:tcPr>
+          <w:p>
+            <w:pPr>
+              <w:jc w:val="center"/>
+              <w:rPr>
+                <w:lang w:val="ru-RU"/>
+              </w:rPr>
+            </w:pPr>
+            <w:r>
+              <w:rPr>
+                <w:lang w:val="ru-RU"/>
+              </w:rPr>
+              <w:t>670.604</w:t>
+            </w:r>
+          </w:p>
+        </w:tc>
+        <w:tc>
+          <w:tcPr>
+            <w:tcW w:w="2779" w:type="dxa"/>
           </w:tcPr>
           <w:p>
             <w:pPr>
@@ -341,35 +789,45 @@
       <w:tr>
         <w:tc>
           <w:tcPr>
-            <w:tcW w:w="4675" w:type="dxa"/>
-          </w:tcPr>
-          <w:p>
-            <w:pPr>
-              <w:jc w:val="center"/>
-              <w:rPr>
-                <w:lang w:val="ru-RU"/>
-              </w:rPr>
-            </w:pPr>
-            <w:r>
-              <w:rPr>
-                <w:lang w:val="ru-RU"/>
-              </w:rPr>
-              <w:t>Автовекторизованный (</w:t>
-            </w:r>
-            <w:r>
-              <w:t>width=</w:t>
-            </w:r>
-            <w:r>
-              <w:t>4</w:t>
-            </w:r>
-            <w:r>
-              <w:t>)</w:t>
-            </w:r>
-          </w:p>
-        </w:tc>
-        <w:tc>
-          <w:tcPr>
-            <w:tcW w:w="4675" w:type="dxa"/>
+            <w:tcW w:w="3531" w:type="dxa"/>
+          </w:tcPr>
+          <w:p>
+            <w:pPr>
+              <w:jc w:val="center"/>
+              <w:rPr>
+                <w:lang w:val="ru-RU"/>
+              </w:rPr>
+            </w:pPr>
+            <w:r>
+              <w:rPr>
+                <w:lang w:val="ru-RU"/>
+              </w:rPr>
+              <w:t>С автовекторизации, без раскруткой</w:t>
+            </w:r>
+          </w:p>
+        </w:tc>
+        <w:tc>
+          <w:tcPr>
+            <w:tcW w:w="3040" w:type="dxa"/>
+          </w:tcPr>
+          <w:p>
+            <w:pPr>
+              <w:jc w:val="center"/>
+              <w:rPr>
+                <w:lang w:val="ru-RU"/>
+              </w:rPr>
+            </w:pPr>
+            <w:r>
+              <w:rPr>
+                <w:lang w:val="ru-RU"/>
+              </w:rPr>
+              <w:t>674.303</w:t>
+            </w:r>
+          </w:p>
+        </w:tc>
+        <w:tc>
+          <w:tcPr>
+            <w:tcW w:w="2779" w:type="dxa"/>
           </w:tcPr>
           <w:p>
             <w:pPr>
@@ -393,7 +851,25 @@
         <w:rPr>
           <w:lang w:val="ru-RU"/>
         </w:rPr>
-        <w:t>Анализ скорости работы автоматически векторизованного кода</w:t>
+        <w:t xml:space="preserve">Анализ </w:t>
+      </w:r>
+      <w:r>
+        <w:rPr>
+          <w:lang w:val="ru-RU"/>
+        </w:rPr>
+        <w:t>времени</w:t>
+      </w:r>
+      <w:r>
+        <w:rPr>
+          <w:lang w:val="ru-RU"/>
+        </w:rPr>
+        <w:t xml:space="preserve"> </w:t>
+      </w:r>
+      <w:r>
+        <w:rPr>
+          <w:lang w:val="ru-RU"/>
+        </w:rPr>
+        <w:t>исполнения</w:t>
       </w:r>
     </w:p>
     <w:p>
@@ -883,6 +1359,28 @@
       <w:szCs w:val="32"/>
     </w:rPr>
   </w:style>
+  <w:style w:type="paragraph" w:styleId="Heading2">
+    <w:name w:val="heading 2"/>
+    <w:basedOn w:val="Normal"/>
+    <w:next w:val="Normal"/>
+    <w:link w:val="Heading2Char"/>
+    <w:uiPriority w:val="9"/>
+    <w:unhideWhenUsed/>
+    <w:qFormat/>
+    <w:rsid w:val="00F16725"/>
+    <w:pPr>
+      <w:keepNext/>
+      <w:keepLines/>
+      <w:spacing w:before="40" w:after="0"/>
+      <w:outlineLvl w:val="1"/>
+    </w:pPr>
+    <w:rPr>
+      <w:rFonts w:asciiTheme="majorHAnsi" w:eastAsiaTheme="majorEastAsia" w:hAnsiTheme="majorHAnsi" w:cstheme="majorBidi"/>
+      <w:color w:val="2F5496" w:themeColor="accent1" w:themeShade="BF"/>
+      <w:sz w:val="26"/>
+      <w:szCs w:val="26"/>
+    </w:rPr>
+  </w:style>
   <w:style w:type="character" w:default="1" w:styleId="DefaultParagraphFont">
     <w:name w:val="Default Paragraph Font"/>
     <w:uiPriority w:val="1"/>
@@ -975,6 +1473,19 @@
         <w:insideV w:val="single" w:sz="4" w:space="0" w:color="auto"/>
       </w:tblBorders>
     </w:tblPr>
+  </w:style>
+  <w:style w:type="character" w:customStyle="1" w:styleId="Heading2Char">
+    <w:name w:val="Heading 2 Char"/>
+    <w:basedOn w:val="DefaultParagraphFont"/>
+    <w:link w:val="Heading2"/>
+    <w:uiPriority w:val="9"/>
+    <w:rsid w:val="00F16725"/>
+    <w:rPr>
+      <w:rFonts w:asciiTheme="majorHAnsi" w:eastAsiaTheme="majorEastAsia" w:hAnsiTheme="majorHAnsi" w:cstheme="majorBidi"/>
+      <w:color w:val="2F5496" w:themeColor="accent1" w:themeShade="BF"/>
+      <w:sz w:val="26"/>
+      <w:szCs w:val="26"/>
+    </w:rPr>
   </w:style>
 </w:styles>
 </file>
@@ -1272,4 +1783,16 @@
     </a:ext>
   </a:extLst>
 </a:theme>
+</file>
+
+<file path=customXml/item1.xml><?xml version="1.0" encoding="utf-8"?>
+<b:Sources xmlns:b="http://schemas.openxmlformats.org/officeDocument/2006/bibliography" xmlns="http://schemas.openxmlformats.org/officeDocument/2006/bibliography" SelectedStyle="\APASixthEditionOfficeOnline.xsl" StyleName="APA" Version="6"/>
+</file>
+
+<file path=customXml/itemProps1.xml><?xml version="1.0" encoding="utf-8"?>
+<ds:datastoreItem xmlns:ds="http://schemas.openxmlformats.org/officeDocument/2006/customXml" ds:itemID="{1154F37C-28EA-4EF8-B5D9-F2D65DA1BCA3}">
+  <ds:schemaRefs>
+    <ds:schemaRef ds:uri="http://schemas.openxmlformats.org/officeDocument/2006/bibliography"/>
+  </ds:schemaRefs>
+</ds:datastoreItem>
 </file>
</xml_diff>

<commit_message>
Add fixes for template and README
</commit_message>
<xml_diff>
--- a/report_template.docx
+++ b/report_template.docx
@@ -126,23 +126,7 @@
                 <w:szCs w:val="16"/>
                 <w:lang w:val="ru-RU"/>
               </w:rPr>
-              <w:t>Без векторизации</w:t>
-            </w:r>
-            <w:r>
-              <w:rPr>
-                <w:sz w:val="16"/>
-                <w:szCs w:val="16"/>
-                <w:lang w:val="ru-RU"/>
-              </w:rPr>
-              <w:t xml:space="preserve">, с </w:t>
-            </w:r>
-            <w:r>
-              <w:rPr>
-                <w:sz w:val="16"/>
-                <w:szCs w:val="16"/>
-                <w:lang w:val="ru-RU"/>
-              </w:rPr>
-              <w:t>раскруткой</w:t>
+              <w:t>Без векторизации, с раскруткой</w:t>
             </w:r>
           </w:p>
         </w:tc>
@@ -241,222 +225,42 @@
                 <w:szCs w:val="16"/>
                 <w:lang w:val="ru-RU"/>
               </w:rPr>
-              <w:t xml:space="preserve">С </w:t>
+              <w:t>С векторизации, без раскрутки</w:t>
             </w:r>
-            <w:r>
+          </w:p>
+        </w:tc>
+      </w:tr>
+      <w:tr>
+        <w:tc>
+          <w:tcPr>
+            <w:tcW w:w="4675" w:type="dxa"/>
+          </w:tcPr>
+          <w:p>
+            <w:pPr>
               <w:rPr>
                 <w:sz w:val="16"/>
                 <w:szCs w:val="16"/>
                 <w:lang w:val="ru-RU"/>
               </w:rPr>
-              <w:t xml:space="preserve">векторизации, </w:t>
-            </w:r>
-            <w:r>
+            </w:pPr>
+          </w:p>
+        </w:tc>
+        <w:tc>
+          <w:tcPr>
+            <w:tcW w:w="4675" w:type="dxa"/>
+          </w:tcPr>
+          <w:p>
+            <w:pPr>
               <w:rPr>
                 <w:sz w:val="16"/>
                 <w:szCs w:val="16"/>
                 <w:lang w:val="ru-RU"/>
               </w:rPr>
-              <w:t>без</w:t>
-            </w:r>
-            <w:r>
-              <w:rPr>
-                <w:sz w:val="16"/>
-                <w:szCs w:val="16"/>
-                <w:lang w:val="ru-RU"/>
-              </w:rPr>
-              <w:t xml:space="preserve"> раскрутк</w:t>
-            </w:r>
-            <w:r>
-              <w:rPr>
-                <w:sz w:val="16"/>
-                <w:szCs w:val="16"/>
-                <w:lang w:val="ru-RU"/>
-              </w:rPr>
-              <w:t>и</w:t>
-            </w:r>
-          </w:p>
-        </w:tc>
-      </w:tr>
-      <w:tr>
-        <w:tc>
-          <w:tcPr>
-            <w:tcW w:w="4675" w:type="dxa"/>
-          </w:tcPr>
-          <w:p>
-            <w:pPr>
-              <w:rPr>
-                <w:sz w:val="16"/>
-                <w:szCs w:val="16"/>
-                <w:lang w:val="ru-RU"/>
-              </w:rPr>
-            </w:pPr>
-          </w:p>
-        </w:tc>
-        <w:tc>
-          <w:tcPr>
-            <w:tcW w:w="4675" w:type="dxa"/>
-          </w:tcPr>
-          <w:p>
-            <w:pPr>
-              <w:rPr>
-                <w:sz w:val="16"/>
-                <w:szCs w:val="16"/>
-                <w:lang w:val="ru-RU"/>
-              </w:rPr>
             </w:pPr>
           </w:p>
         </w:tc>
       </w:tr>
     </w:tbl>
-    <w:p>
-      <w:pPr>
-        <w:rPr>
-          <w:lang w:val="ru-RU"/>
-        </w:rPr>
-      </w:pPr>
-    </w:p>
-    <w:tbl>
-      <w:tblPr>
-        <w:tblStyle w:val="TableGrid"/>
-        <w:tblW w:w="0" w:type="auto"/>
-        <w:tblLook w:val="04A0" w:firstRow="1" w:lastRow="0" w:firstColumn="1" w:lastColumn="0" w:noHBand="0" w:noVBand="1"/>
-      </w:tblPr>
-      <w:tblGrid>
-        <w:gridCol w:w="4675"/>
-        <w:gridCol w:w="4675"/>
-      </w:tblGrid>
-      <w:tr>
-        <w:tc>
-          <w:tcPr>
-            <w:tcW w:w="4675" w:type="dxa"/>
-          </w:tcPr>
-          <w:p>
-            <w:pPr>
-              <w:jc w:val="center"/>
-              <w:rPr>
-                <w:sz w:val="16"/>
-                <w:szCs w:val="16"/>
-                <w:lang w:val="ru-RU"/>
-              </w:rPr>
-            </w:pPr>
-            <w:r>
-              <w:rPr>
-                <w:lang w:val="ru-RU"/>
-              </w:rPr>
-              <w:br w:type="page"/>
-            </w:r>
-            <w:r>
-              <w:rPr>
-                <w:sz w:val="16"/>
-                <w:szCs w:val="16"/>
-                <w:lang w:val="ru-RU"/>
-              </w:rPr>
-              <w:t xml:space="preserve">С </w:t>
-            </w:r>
-            <w:r>
-              <w:rPr>
-                <w:sz w:val="16"/>
-                <w:szCs w:val="16"/>
-                <w:lang w:val="ru-RU"/>
-              </w:rPr>
-              <w:t>векторизации</w:t>
-            </w:r>
-            <w:r>
-              <w:rPr>
-                <w:sz w:val="16"/>
-                <w:szCs w:val="16"/>
-                <w:lang w:val="ru-RU"/>
-              </w:rPr>
-              <w:t>, без</w:t>
-            </w:r>
-            <w:r>
-              <w:rPr>
-                <w:sz w:val="16"/>
-                <w:szCs w:val="16"/>
-                <w:lang w:val="ru-RU"/>
-              </w:rPr>
-              <w:t xml:space="preserve"> раскрутки</w:t>
-            </w:r>
-          </w:p>
-        </w:tc>
-        <w:tc>
-          <w:tcPr>
-            <w:tcW w:w="4675" w:type="dxa"/>
-          </w:tcPr>
-          <w:p>
-            <w:pPr>
-              <w:jc w:val="center"/>
-              <w:rPr>
-                <w:sz w:val="16"/>
-                <w:szCs w:val="16"/>
-              </w:rPr>
-            </w:pPr>
-            <w:r>
-              <w:rPr>
-                <w:sz w:val="16"/>
-                <w:szCs w:val="16"/>
-                <w:lang w:val="ru-RU"/>
-              </w:rPr>
-              <w:t>С векторизации</w:t>
-            </w:r>
-            <w:r>
-              <w:rPr>
-                <w:sz w:val="16"/>
-                <w:szCs w:val="16"/>
-                <w:lang w:val="ru-RU"/>
-              </w:rPr>
-              <w:t xml:space="preserve"> и</w:t>
-            </w:r>
-            <w:r>
-              <w:rPr>
-                <w:sz w:val="16"/>
-                <w:szCs w:val="16"/>
-                <w:lang w:val="ru-RU"/>
-              </w:rPr>
-              <w:t xml:space="preserve"> раскрутк</w:t>
-            </w:r>
-            <w:r>
-              <w:rPr>
-                <w:sz w:val="16"/>
-                <w:szCs w:val="16"/>
-                <w:lang w:val="ru-RU"/>
-              </w:rPr>
-              <w:t>ой</w:t>
-            </w:r>
-          </w:p>
-        </w:tc>
-      </w:tr>
-      <w:tr>
-        <w:tc>
-          <w:tcPr>
-            <w:tcW w:w="4675" w:type="dxa"/>
-          </w:tcPr>
-          <w:p>
-            <w:pPr>
-              <w:rPr>
-                <w:sz w:val="16"/>
-                <w:szCs w:val="16"/>
-              </w:rPr>
-            </w:pPr>
-          </w:p>
-        </w:tc>
-        <w:tc>
-          <w:tcPr>
-            <w:tcW w:w="4675" w:type="dxa"/>
-          </w:tcPr>
-          <w:p>
-            <w:pPr>
-              <w:rPr>
-                <w:sz w:val="16"/>
-                <w:szCs w:val="16"/>
-              </w:rPr>
-            </w:pPr>
-          </w:p>
-        </w:tc>
-      </w:tr>
-    </w:tbl>
-    <w:p/>
     <w:p>
       <w:pPr>
         <w:pStyle w:val="Heading1"/>
@@ -637,12 +441,6 @@
                 <w:lang w:val="ru-RU"/>
               </w:rPr>
             </w:pPr>
-            <w:r>
-              <w:rPr>
-                <w:lang w:val="ru-RU"/>
-              </w:rPr>
-              <w:t>953.096</w:t>
-            </w:r>
           </w:p>
         </w:tc>
         <w:tc>
@@ -696,12 +494,6 @@
                 <w:lang w:val="ru-RU"/>
               </w:rPr>
             </w:pPr>
-            <w:r>
-              <w:rPr>
-                <w:lang w:val="ru-RU"/>
-              </w:rPr>
-              <w:t>899.812</w:t>
-            </w:r>
           </w:p>
         </w:tc>
         <w:tc>
@@ -731,26 +523,8 @@
               <w:rPr>
                 <w:lang w:val="ru-RU"/>
               </w:rPr>
-              <w:t>С</w:t>
+              <w:t>С автовекторизации, без раскруткой</w:t>
             </w:r>
-            <w:r>
-              <w:rPr>
-                <w:lang w:val="ru-RU"/>
-              </w:rPr>
-              <w:t xml:space="preserve"> автовекторизации, </w:t>
-            </w:r>
-            <w:r>
-              <w:rPr>
-                <w:lang w:val="ru-RU"/>
-              </w:rPr>
-              <w:t>без</w:t>
-            </w:r>
-            <w:r>
-              <w:rPr>
-                <w:lang w:val="ru-RU"/>
-              </w:rPr>
-              <w:t xml:space="preserve"> раскруткой</w:t>
-            </w:r>
           </w:p>
         </w:tc>
         <w:tc>
@@ -764,12 +538,6 @@
                 <w:lang w:val="ru-RU"/>
               </w:rPr>
             </w:pPr>
-            <w:r>
-              <w:rPr>
-                <w:lang w:val="ru-RU"/>
-              </w:rPr>
-              <w:t>670.604</w:t>
-            </w:r>
           </w:p>
         </w:tc>
         <w:tc>
@@ -817,12 +585,6 @@
                 <w:lang w:val="ru-RU"/>
               </w:rPr>
             </w:pPr>
-            <w:r>
-              <w:rPr>
-                <w:lang w:val="ru-RU"/>
-              </w:rPr>
-              <w:t>674.303</w:t>
-            </w:r>
           </w:p>
         </w:tc>
         <w:tc>

</xml_diff>

<commit_message>
Update template and add slides
</commit_message>
<xml_diff>
--- a/report_template.docx
+++ b/report_template.docx
@@ -34,6 +34,16 @@
       </w:r>
     </w:p>
     <w:p>
+      <w:r>
+        <w:t>CPU:</w:t>
+      </w:r>
+    </w:p>
+    <w:p>
+      <w:r>
+        <w:t>Instruction set:</w:t>
+      </w:r>
+    </w:p>
+    <w:p>
       <w:pPr>
         <w:pStyle w:val="Heading1"/>
         <w:rPr>
@@ -45,6 +55,34 @@
           <w:lang w:val="ru-RU"/>
         </w:rPr>
         <w:t>Исследуемый цикл</w:t>
+      </w:r>
+    </w:p>
+    <w:p>
+      <w:pPr>
+        <w:rPr>
+          <w:lang w:val="ru-RU"/>
+        </w:rPr>
+      </w:pPr>
+      <w:r>
+        <w:rPr>
+          <w:lang w:val="ru-RU"/>
+        </w:rPr>
+        <w:t xml:space="preserve">Скопируйте метод </w:t>
+      </w:r>
+      <w:r>
+        <w:t>run</w:t>
+      </w:r>
+      <w:r>
+        <w:rPr>
+          <w:lang w:val="ru-RU"/>
+        </w:rPr>
+        <w:t xml:space="preserve"> </w:t>
+      </w:r>
+      <w:r>
+        <w:rPr>
+          <w:lang w:val="ru-RU"/>
+        </w:rPr>
+        <w:t>из вашего варианта.</w:t>
       </w:r>
     </w:p>
     <w:p>
@@ -166,8 +204,17 @@
     </w:tbl>
     <w:p>
       <w:pPr>
-        <w:pStyle w:val="Heading2"/>
-      </w:pPr>
+        <w:jc w:val="center"/>
+        <w:rPr>
+          <w:lang w:val="ru-RU"/>
+        </w:rPr>
+      </w:pPr>
+      <w:r>
+        <w:rPr>
+          <w:lang w:val="ru-RU"/>
+        </w:rPr>
+        <w:t>Табл 1.</w:t>
+      </w:r>
     </w:p>
     <w:tbl>
       <w:tblPr>
@@ -263,49 +310,176 @@
     </w:tbl>
     <w:p>
       <w:pPr>
-        <w:pStyle w:val="Heading1"/>
-        <w:rPr>
-          <w:lang w:val="ru-RU"/>
-        </w:rPr>
-      </w:pPr>
-      <w:r>
-        <w:rPr>
-          <w:lang w:val="ru-RU"/>
-        </w:rPr>
-        <w:t xml:space="preserve">Анализ </w:t>
-      </w:r>
-      <w:r>
-        <w:t>L</w:t>
-      </w:r>
-      <w:r>
-        <w:t>LVM</w:t>
-      </w:r>
-      <w:r>
-        <w:rPr>
-          <w:lang w:val="ru-RU"/>
-        </w:rPr>
-        <w:t xml:space="preserve"> </w:t>
-      </w:r>
-      <w:r>
-        <w:t>IR</w:t>
+        <w:jc w:val="center"/>
+        <w:rPr>
+          <w:lang w:val="ru-RU"/>
+        </w:rPr>
+      </w:pPr>
+      <w:r>
+        <w:rPr>
+          <w:lang w:val="ru-RU"/>
+        </w:rPr>
+        <w:t xml:space="preserve">Табл </w:t>
+      </w:r>
+      <w:r>
+        <w:rPr>
+          <w:lang w:val="ru-RU"/>
+        </w:rPr>
+        <w:t>2</w:t>
+      </w:r>
+      <w:r>
+        <w:rPr>
+          <w:lang w:val="ru-RU"/>
+        </w:rPr>
+        <w:t>.</w:t>
+      </w:r>
+    </w:p>
+    <w:tbl>
+      <w:tblPr>
+        <w:tblStyle w:val="TableGrid"/>
+        <w:tblW w:w="0" w:type="auto"/>
+        <w:tblLook w:val="04A0" w:firstRow="1" w:lastRow="0" w:firstColumn="1" w:lastColumn="0" w:noHBand="0" w:noVBand="1"/>
+      </w:tblPr>
+      <w:tblGrid>
+        <w:gridCol w:w="4675"/>
+        <w:gridCol w:w="4675"/>
+      </w:tblGrid>
+      <w:tr>
+        <w:tc>
+          <w:tcPr>
+            <w:tcW w:w="4675" w:type="dxa"/>
+          </w:tcPr>
+          <w:p>
+            <w:pPr>
+              <w:jc w:val="center"/>
+              <w:rPr>
+                <w:sz w:val="16"/>
+                <w:szCs w:val="16"/>
+                <w:lang w:val="ru-RU"/>
+              </w:rPr>
+            </w:pPr>
+            <w:r>
+              <w:br w:type="page"/>
+            </w:r>
+            <w:r>
+              <w:rPr>
+                <w:sz w:val="16"/>
+                <w:szCs w:val="16"/>
+                <w:lang w:val="ru-RU"/>
+              </w:rPr>
+              <w:t>Без векторизации и раскрутки</w:t>
+            </w:r>
+          </w:p>
+        </w:tc>
+        <w:tc>
+          <w:tcPr>
+            <w:tcW w:w="4675" w:type="dxa"/>
+          </w:tcPr>
+          <w:p>
+            <w:pPr>
+              <w:jc w:val="center"/>
+              <w:rPr>
+                <w:sz w:val="16"/>
+                <w:szCs w:val="16"/>
+              </w:rPr>
+            </w:pPr>
+            <w:r>
+              <w:rPr>
+                <w:sz w:val="16"/>
+                <w:szCs w:val="16"/>
+                <w:lang w:val="ru-RU"/>
+              </w:rPr>
+              <w:t>С векторизации</w:t>
+            </w:r>
+            <w:r>
+              <w:rPr>
+                <w:sz w:val="16"/>
+                <w:szCs w:val="16"/>
+              </w:rPr>
+              <w:t xml:space="preserve"> c </w:t>
+            </w:r>
+            <w:r>
+              <w:rPr>
+                <w:sz w:val="16"/>
+                <w:szCs w:val="16"/>
+                <w:lang w:val="ru-RU"/>
+              </w:rPr>
+              <w:t>раскрутк</w:t>
+            </w:r>
+            <w:r>
+              <w:rPr>
+                <w:sz w:val="16"/>
+                <w:szCs w:val="16"/>
+                <w:lang w:val="ru-RU"/>
+              </w:rPr>
+              <w:t>ой</w:t>
+            </w:r>
+          </w:p>
+        </w:tc>
+      </w:tr>
+      <w:tr>
+        <w:tc>
+          <w:tcPr>
+            <w:tcW w:w="4675" w:type="dxa"/>
+          </w:tcPr>
+          <w:p>
+            <w:pPr>
+              <w:rPr>
+                <w:sz w:val="16"/>
+                <w:szCs w:val="16"/>
+                <w:lang w:val="ru-RU"/>
+              </w:rPr>
+            </w:pPr>
+          </w:p>
+        </w:tc>
+        <w:tc>
+          <w:tcPr>
+            <w:tcW w:w="4675" w:type="dxa"/>
+          </w:tcPr>
+          <w:p>
+            <w:pPr>
+              <w:rPr>
+                <w:sz w:val="16"/>
+                <w:szCs w:val="16"/>
+                <w:lang w:val="ru-RU"/>
+              </w:rPr>
+            </w:pPr>
+          </w:p>
+        </w:tc>
+      </w:tr>
+    </w:tbl>
+    <w:p>
+      <w:pPr>
+        <w:jc w:val="center"/>
+        <w:rPr>
+          <w:lang w:val="ru-RU"/>
+        </w:rPr>
+      </w:pPr>
+      <w:r>
+        <w:rPr>
+          <w:lang w:val="ru-RU"/>
+        </w:rPr>
+        <w:t xml:space="preserve">Табл </w:t>
+      </w:r>
+      <w:r>
+        <w:rPr>
+          <w:lang w:val="ru-RU"/>
+        </w:rPr>
+        <w:t>3</w:t>
+      </w:r>
+      <w:r>
+        <w:rPr>
+          <w:lang w:val="ru-RU"/>
+        </w:rPr>
+        <w:t>.</w:t>
       </w:r>
     </w:p>
     <w:p>
       <w:pPr>
         <w:rPr>
-          <w:rFonts w:asciiTheme="majorHAnsi" w:eastAsiaTheme="majorEastAsia" w:hAnsiTheme="majorHAnsi" w:cstheme="majorBidi"/>
-          <w:color w:val="2F5496" w:themeColor="accent1" w:themeShade="BF"/>
-          <w:sz w:val="32"/>
-          <w:szCs w:val="32"/>
-          <w:lang w:val="ru-RU"/>
-        </w:rPr>
-      </w:pPr>
-      <w:r>
-        <w:rPr>
-          <w:lang w:val="ru-RU"/>
-        </w:rPr>
-        <w:br w:type="page"/>
-      </w:r>
+          <w:lang w:val="ru-RU"/>
+        </w:rPr>
+      </w:pPr>
     </w:p>
     <w:p>
       <w:pPr>
@@ -319,6 +493,78 @@
           <w:lang w:val="ru-RU"/>
         </w:rPr>
         <w:lastRenderedPageBreak/>
+        <w:t xml:space="preserve">Анализ </w:t>
+      </w:r>
+      <w:r>
+        <w:t>L</w:t>
+      </w:r>
+      <w:r>
+        <w:t>LVM</w:t>
+      </w:r>
+      <w:r>
+        <w:rPr>
+          <w:lang w:val="ru-RU"/>
+        </w:rPr>
+        <w:t xml:space="preserve"> </w:t>
+      </w:r>
+      <w:r>
+        <w:t>IR</w:t>
+      </w:r>
+    </w:p>
+    <w:p>
+      <w:pPr>
+        <w:rPr>
+          <w:lang w:val="ru-RU"/>
+        </w:rPr>
+      </w:pPr>
+      <w:r>
+        <w:rPr>
+          <w:lang w:val="ru-RU"/>
+        </w:rPr>
+        <w:t xml:space="preserve">В анализе объясните в чем разница между </w:t>
+      </w:r>
+      <w:r>
+        <w:t>LLVM</w:t>
+      </w:r>
+      <w:r>
+        <w:rPr>
+          <w:lang w:val="ru-RU"/>
+        </w:rPr>
+        <w:t xml:space="preserve"> </w:t>
+      </w:r>
+      <w:r>
+        <w:t>IR</w:t>
+      </w:r>
+      <w:r>
+        <w:rPr>
+          <w:lang w:val="ru-RU"/>
+        </w:rPr>
+        <w:t>,</w:t>
+      </w:r>
+      <w:r>
+        <w:rPr>
+          <w:lang w:val="ru-RU"/>
+        </w:rPr>
+        <w:t xml:space="preserve"> </w:t>
+      </w:r>
+      <w:r>
+        <w:rPr>
+          <w:lang w:val="ru-RU"/>
+        </w:rPr>
+        <w:t>представленных в таблицах 1, 2, 3.</w:t>
+      </w:r>
+    </w:p>
+    <w:p>
+      <w:pPr>
+        <w:pStyle w:val="Heading1"/>
+        <w:rPr>
+          <w:lang w:val="ru-RU"/>
+        </w:rPr>
+      </w:pPr>
+      <w:r>
+        <w:rPr>
+          <w:lang w:val="ru-RU"/>
+        </w:rPr>
         <w:t xml:space="preserve">Измерение </w:t>
       </w:r>
       <w:r>
@@ -384,6 +630,21 @@
               </w:rPr>
               <w:t>Время</w:t>
             </w:r>
+            <w:r>
+              <w:rPr>
+                <w:b/>
+                <w:bCs/>
+              </w:rPr>
+              <w:t xml:space="preserve">, </w:t>
+            </w:r>
+            <w:r>
+              <w:rPr>
+                <w:b/>
+                <w:bCs/>
+                <w:lang w:val="ru-RU"/>
+              </w:rPr>
+              <w:t>мс</w:t>
+            </w:r>
           </w:p>
         </w:tc>
         <w:tc>
@@ -640,6 +901,12 @@
           <w:lang w:val="ru-RU"/>
         </w:rPr>
       </w:pPr>
+      <w:r>
+        <w:rPr>
+          <w:lang w:val="ru-RU"/>
+        </w:rPr>
+        <w:t>В анализе отразите ответ на следующий вопрос: какая из конфигураций оказалась наиболее производительной и почему?</w:t>
+      </w:r>
     </w:p>
     <w:sectPr>
       <w:pgSz w:w="12240" w:h="15840"/>
@@ -699,6 +966,339 @@
     </w:p>
   </w:footnote>
 </w:footnotes>
+</file>
+
+<file path=word/numbering.xml><?xml version="1.0" encoding="utf-8"?>
+<w:numbering xmlns:wpc="http://schemas.microsoft.com/office/word/2010/wordprocessingCanvas" xmlns:cx="http://schemas.microsoft.com/office/drawing/2014/chartex" xmlns:cx1="http://schemas.microsoft.com/office/drawing/2015/9/8/chartex" xmlns:cx2="http://schemas.microsoft.com/office/drawing/2015/10/21/chartex" xmlns:cx3="http://schemas.microsoft.com/office/drawing/2016/5/9/chartex" xmlns:cx4="http://schemas.microsoft.com/office/drawing/2016/5/10/chartex" xmlns:cx5="http://schemas.microsoft.com/office/drawing/2016/5/11/chartex" xmlns:cx6="http://schemas.microsoft.com/office/drawing/2016/5/12/chartex" xmlns:cx7="http://schemas.microsoft.com/office/drawing/2016/5/13/chartex" xmlns:cx8="http://schemas.microsoft.com/office/drawing/2016/5/14/chartex" xmlns:mc="http://schemas.openxmlformats.org/markup-compatibility/2006" xmlns:aink="http://schemas.microsoft.com/office/drawing/2016/ink" xmlns:am3d="http://schemas.microsoft.com/office/drawing/2017/model3d" xmlns:o="urn:schemas-microsoft-com:office:office" xmlns:r="http://schemas.openxmlformats.org/officeDocument/2006/relationships" xmlns:m="http://schemas.openxmlformats.org/officeDocument/2006/math" xmlns:v="urn:schemas-microsoft-com:vml" xmlns:wp14="http://schemas.microsoft.com/office/word/2010/wordprocessingDrawing" xmlns:wp="http://schemas.openxmlformats.org/drawingml/2006/wordprocessingDrawing" xmlns:w10="urn:schemas-microsoft-com:office:word" xmlns:w="http://schemas.openxmlformats.org/wordprocessingml/2006/main" xmlns:w14="http://schemas.microsoft.com/office/word/2010/wordml" xmlns:w15="http://schemas.microsoft.com/office/word/2012/wordml" xmlns:w16cex="http://schemas.microsoft.com/office/word/2018/wordml/cex" xmlns:w16cid="http://schemas.microsoft.com/office/word/2016/wordml/cid" xmlns:w16="http://schemas.microsoft.com/office/word/2018/wordml" xmlns:w16se="http://schemas.microsoft.com/office/word/2015/wordml/symex" xmlns:wpg="http://schemas.microsoft.com/office/word/2010/wordprocessingGroup" xmlns:wpi="http://schemas.microsoft.com/office/word/2010/wordprocessingInk" xmlns:wne="http://schemas.microsoft.com/office/word/2006/wordml" xmlns:wps="http://schemas.microsoft.com/office/word/2010/wordprocessingShape" mc:Ignorable="w14 w15 w16se w16cid w16 w16cex wp14">
+  <w:abstractNum w:abstractNumId="0" w15:restartNumberingAfterBreak="0">
+    <w:nsid w:val="39357264"/>
+    <w:multiLevelType w:val="hybridMultilevel"/>
+    <w:tmpl w:val="7FE02916"/>
+    <w:lvl w:ilvl="0" w:tplc="B37E95FC">
+      <w:numFmt w:val="bullet"/>
+      <w:lvlText w:val=""/>
+      <w:lvlJc w:val="left"/>
+      <w:pPr>
+        <w:ind w:left="3600" w:hanging="360"/>
+      </w:pPr>
+      <w:rPr>
+        <w:rFonts w:ascii="Symbol" w:eastAsiaTheme="minorHAnsi" w:hAnsi="Symbol" w:cstheme="minorBidi" w:hint="default"/>
+        <w:color w:val="auto"/>
+        <w:sz w:val="22"/>
+      </w:rPr>
+    </w:lvl>
+    <w:lvl w:ilvl="1" w:tplc="04090003" w:tentative="1">
+      <w:start w:val="1"/>
+      <w:numFmt w:val="bullet"/>
+      <w:lvlText w:val="o"/>
+      <w:lvlJc w:val="left"/>
+      <w:pPr>
+        <w:ind w:left="4320" w:hanging="360"/>
+      </w:pPr>
+      <w:rPr>
+        <w:rFonts w:ascii="Courier New" w:hAnsi="Courier New" w:cs="Courier New" w:hint="default"/>
+      </w:rPr>
+    </w:lvl>
+    <w:lvl w:ilvl="2" w:tplc="04090005" w:tentative="1">
+      <w:start w:val="1"/>
+      <w:numFmt w:val="bullet"/>
+      <w:lvlText w:val=""/>
+      <w:lvlJc w:val="left"/>
+      <w:pPr>
+        <w:ind w:left="5040" w:hanging="360"/>
+      </w:pPr>
+      <w:rPr>
+        <w:rFonts w:ascii="Wingdings" w:hAnsi="Wingdings" w:hint="default"/>
+      </w:rPr>
+    </w:lvl>
+    <w:lvl w:ilvl="3" w:tplc="04090001" w:tentative="1">
+      <w:start w:val="1"/>
+      <w:numFmt w:val="bullet"/>
+      <w:lvlText w:val=""/>
+      <w:lvlJc w:val="left"/>
+      <w:pPr>
+        <w:ind w:left="5760" w:hanging="360"/>
+      </w:pPr>
+      <w:rPr>
+        <w:rFonts w:ascii="Symbol" w:hAnsi="Symbol" w:hint="default"/>
+      </w:rPr>
+    </w:lvl>
+    <w:lvl w:ilvl="4" w:tplc="04090003" w:tentative="1">
+      <w:start w:val="1"/>
+      <w:numFmt w:val="bullet"/>
+      <w:lvlText w:val="o"/>
+      <w:lvlJc w:val="left"/>
+      <w:pPr>
+        <w:ind w:left="6480" w:hanging="360"/>
+      </w:pPr>
+      <w:rPr>
+        <w:rFonts w:ascii="Courier New" w:hAnsi="Courier New" w:cs="Courier New" w:hint="default"/>
+      </w:rPr>
+    </w:lvl>
+    <w:lvl w:ilvl="5" w:tplc="04090005" w:tentative="1">
+      <w:start w:val="1"/>
+      <w:numFmt w:val="bullet"/>
+      <w:lvlText w:val=""/>
+      <w:lvlJc w:val="left"/>
+      <w:pPr>
+        <w:ind w:left="7200" w:hanging="360"/>
+      </w:pPr>
+      <w:rPr>
+        <w:rFonts w:ascii="Wingdings" w:hAnsi="Wingdings" w:hint="default"/>
+      </w:rPr>
+    </w:lvl>
+    <w:lvl w:ilvl="6" w:tplc="04090001" w:tentative="1">
+      <w:start w:val="1"/>
+      <w:numFmt w:val="bullet"/>
+      <w:lvlText w:val=""/>
+      <w:lvlJc w:val="left"/>
+      <w:pPr>
+        <w:ind w:left="7920" w:hanging="360"/>
+      </w:pPr>
+      <w:rPr>
+        <w:rFonts w:ascii="Symbol" w:hAnsi="Symbol" w:hint="default"/>
+      </w:rPr>
+    </w:lvl>
+    <w:lvl w:ilvl="7" w:tplc="04090003" w:tentative="1">
+      <w:start w:val="1"/>
+      <w:numFmt w:val="bullet"/>
+      <w:lvlText w:val="o"/>
+      <w:lvlJc w:val="left"/>
+      <w:pPr>
+        <w:ind w:left="8640" w:hanging="360"/>
+      </w:pPr>
+      <w:rPr>
+        <w:rFonts w:ascii="Courier New" w:hAnsi="Courier New" w:cs="Courier New" w:hint="default"/>
+      </w:rPr>
+    </w:lvl>
+    <w:lvl w:ilvl="8" w:tplc="04090005" w:tentative="1">
+      <w:start w:val="1"/>
+      <w:numFmt w:val="bullet"/>
+      <w:lvlText w:val=""/>
+      <w:lvlJc w:val="left"/>
+      <w:pPr>
+        <w:ind w:left="9360" w:hanging="360"/>
+      </w:pPr>
+      <w:rPr>
+        <w:rFonts w:ascii="Wingdings" w:hAnsi="Wingdings" w:hint="default"/>
+      </w:rPr>
+    </w:lvl>
+  </w:abstractNum>
+  <w:abstractNum w:abstractNumId="1" w15:restartNumberingAfterBreak="0">
+    <w:nsid w:val="55864FFE"/>
+    <w:multiLevelType w:val="hybridMultilevel"/>
+    <w:tmpl w:val="7644B3AC"/>
+    <w:lvl w:ilvl="0" w:tplc="79C63400">
+      <w:start w:val="1"/>
+      <w:numFmt w:val="decimal"/>
+      <w:lvlText w:val="%1."/>
+      <w:lvlJc w:val="left"/>
+      <w:pPr>
+        <w:ind w:left="720" w:hanging="360"/>
+      </w:pPr>
+      <w:rPr>
+        <w:rFonts w:asciiTheme="minorHAnsi" w:eastAsiaTheme="minorHAnsi" w:hAnsiTheme="minorHAnsi" w:cstheme="minorBidi" w:hint="default"/>
+        <w:color w:val="auto"/>
+        <w:sz w:val="22"/>
+      </w:rPr>
+    </w:lvl>
+    <w:lvl w:ilvl="1" w:tplc="04090019" w:tentative="1">
+      <w:start w:val="1"/>
+      <w:numFmt w:val="lowerLetter"/>
+      <w:lvlText w:val="%2."/>
+      <w:lvlJc w:val="left"/>
+      <w:pPr>
+        <w:ind w:left="1440" w:hanging="360"/>
+      </w:pPr>
+    </w:lvl>
+    <w:lvl w:ilvl="2" w:tplc="0409001B" w:tentative="1">
+      <w:start w:val="1"/>
+      <w:numFmt w:val="lowerRoman"/>
+      <w:lvlText w:val="%3."/>
+      <w:lvlJc w:val="right"/>
+      <w:pPr>
+        <w:ind w:left="2160" w:hanging="180"/>
+      </w:pPr>
+    </w:lvl>
+    <w:lvl w:ilvl="3" w:tplc="0409000F" w:tentative="1">
+      <w:start w:val="1"/>
+      <w:numFmt w:val="decimal"/>
+      <w:lvlText w:val="%4."/>
+      <w:lvlJc w:val="left"/>
+      <w:pPr>
+        <w:ind w:left="2880" w:hanging="360"/>
+      </w:pPr>
+    </w:lvl>
+    <w:lvl w:ilvl="4" w:tplc="04090019" w:tentative="1">
+      <w:start w:val="1"/>
+      <w:numFmt w:val="lowerLetter"/>
+      <w:lvlText w:val="%5."/>
+      <w:lvlJc w:val="left"/>
+      <w:pPr>
+        <w:ind w:left="3600" w:hanging="360"/>
+      </w:pPr>
+    </w:lvl>
+    <w:lvl w:ilvl="5" w:tplc="0409001B" w:tentative="1">
+      <w:start w:val="1"/>
+      <w:numFmt w:val="lowerRoman"/>
+      <w:lvlText w:val="%6."/>
+      <w:lvlJc w:val="right"/>
+      <w:pPr>
+        <w:ind w:left="4320" w:hanging="180"/>
+      </w:pPr>
+    </w:lvl>
+    <w:lvl w:ilvl="6" w:tplc="0409000F" w:tentative="1">
+      <w:start w:val="1"/>
+      <w:numFmt w:val="decimal"/>
+      <w:lvlText w:val="%7."/>
+      <w:lvlJc w:val="left"/>
+      <w:pPr>
+        <w:ind w:left="5040" w:hanging="360"/>
+      </w:pPr>
+    </w:lvl>
+    <w:lvl w:ilvl="7" w:tplc="04090019" w:tentative="1">
+      <w:start w:val="1"/>
+      <w:numFmt w:val="lowerLetter"/>
+      <w:lvlText w:val="%8."/>
+      <w:lvlJc w:val="left"/>
+      <w:pPr>
+        <w:ind w:left="5760" w:hanging="360"/>
+      </w:pPr>
+    </w:lvl>
+    <w:lvl w:ilvl="8" w:tplc="0409001B" w:tentative="1">
+      <w:start w:val="1"/>
+      <w:numFmt w:val="lowerRoman"/>
+      <w:lvlText w:val="%9."/>
+      <w:lvlJc w:val="right"/>
+      <w:pPr>
+        <w:ind w:left="6480" w:hanging="180"/>
+      </w:pPr>
+    </w:lvl>
+  </w:abstractNum>
+  <w:abstractNum w:abstractNumId="2" w15:restartNumberingAfterBreak="0">
+    <w:nsid w:val="70414974"/>
+    <w:multiLevelType w:val="hybridMultilevel"/>
+    <w:tmpl w:val="54326B90"/>
+    <w:lvl w:ilvl="0" w:tplc="B37E95FC">
+      <w:numFmt w:val="bullet"/>
+      <w:lvlText w:val=""/>
+      <w:lvlJc w:val="left"/>
+      <w:pPr>
+        <w:ind w:left="720" w:hanging="360"/>
+      </w:pPr>
+      <w:rPr>
+        <w:rFonts w:ascii="Symbol" w:eastAsiaTheme="minorHAnsi" w:hAnsi="Symbol" w:cstheme="minorBidi" w:hint="default"/>
+        <w:color w:val="auto"/>
+        <w:sz w:val="22"/>
+      </w:rPr>
+    </w:lvl>
+    <w:lvl w:ilvl="1" w:tplc="04090003" w:tentative="1">
+      <w:start w:val="1"/>
+      <w:numFmt w:val="bullet"/>
+      <w:lvlText w:val="o"/>
+      <w:lvlJc w:val="left"/>
+      <w:pPr>
+        <w:ind w:left="1440" w:hanging="360"/>
+      </w:pPr>
+      <w:rPr>
+        <w:rFonts w:ascii="Courier New" w:hAnsi="Courier New" w:cs="Courier New" w:hint="default"/>
+      </w:rPr>
+    </w:lvl>
+    <w:lvl w:ilvl="2" w:tplc="04090005" w:tentative="1">
+      <w:start w:val="1"/>
+      <w:numFmt w:val="bullet"/>
+      <w:lvlText w:val=""/>
+      <w:lvlJc w:val="left"/>
+      <w:pPr>
+        <w:ind w:left="2160" w:hanging="360"/>
+      </w:pPr>
+      <w:rPr>
+        <w:rFonts w:ascii="Wingdings" w:hAnsi="Wingdings" w:hint="default"/>
+      </w:rPr>
+    </w:lvl>
+    <w:lvl w:ilvl="3" w:tplc="04090001" w:tentative="1">
+      <w:start w:val="1"/>
+      <w:numFmt w:val="bullet"/>
+      <w:lvlText w:val=""/>
+      <w:lvlJc w:val="left"/>
+      <w:pPr>
+        <w:ind w:left="2880" w:hanging="360"/>
+      </w:pPr>
+      <w:rPr>
+        <w:rFonts w:ascii="Symbol" w:hAnsi="Symbol" w:hint="default"/>
+      </w:rPr>
+    </w:lvl>
+    <w:lvl w:ilvl="4" w:tplc="04090003" w:tentative="1">
+      <w:start w:val="1"/>
+      <w:numFmt w:val="bullet"/>
+      <w:lvlText w:val="o"/>
+      <w:lvlJc w:val="left"/>
+      <w:pPr>
+        <w:ind w:left="3600" w:hanging="360"/>
+      </w:pPr>
+      <w:rPr>
+        <w:rFonts w:ascii="Courier New" w:hAnsi="Courier New" w:cs="Courier New" w:hint="default"/>
+      </w:rPr>
+    </w:lvl>
+    <w:lvl w:ilvl="5" w:tplc="04090005" w:tentative="1">
+      <w:start w:val="1"/>
+      <w:numFmt w:val="bullet"/>
+      <w:lvlText w:val=""/>
+      <w:lvlJc w:val="left"/>
+      <w:pPr>
+        <w:ind w:left="4320" w:hanging="360"/>
+      </w:pPr>
+      <w:rPr>
+        <w:rFonts w:ascii="Wingdings" w:hAnsi="Wingdings" w:hint="default"/>
+      </w:rPr>
+    </w:lvl>
+    <w:lvl w:ilvl="6" w:tplc="04090001" w:tentative="1">
+      <w:start w:val="1"/>
+      <w:numFmt w:val="bullet"/>
+      <w:lvlText w:val=""/>
+      <w:lvlJc w:val="left"/>
+      <w:pPr>
+        <w:ind w:left="5040" w:hanging="360"/>
+      </w:pPr>
+      <w:rPr>
+        <w:rFonts w:ascii="Symbol" w:hAnsi="Symbol" w:hint="default"/>
+      </w:rPr>
+    </w:lvl>
+    <w:lvl w:ilvl="7" w:tplc="04090003" w:tentative="1">
+      <w:start w:val="1"/>
+      <w:numFmt w:val="bullet"/>
+      <w:lvlText w:val="o"/>
+      <w:lvlJc w:val="left"/>
+      <w:pPr>
+        <w:ind w:left="5760" w:hanging="360"/>
+      </w:pPr>
+      <w:rPr>
+        <w:rFonts w:ascii="Courier New" w:hAnsi="Courier New" w:cs="Courier New" w:hint="default"/>
+      </w:rPr>
+    </w:lvl>
+    <w:lvl w:ilvl="8" w:tplc="04090005" w:tentative="1">
+      <w:start w:val="1"/>
+      <w:numFmt w:val="bullet"/>
+      <w:lvlText w:val=""/>
+      <w:lvlJc w:val="left"/>
+      <w:pPr>
+        <w:ind w:left="6480" w:hanging="360"/>
+      </w:pPr>
+      <w:rPr>
+        <w:rFonts w:ascii="Wingdings" w:hAnsi="Wingdings" w:hint="default"/>
+      </w:rPr>
+    </w:lvl>
+  </w:abstractNum>
+  <w:num w:numId="1">
+    <w:abstractNumId w:val="2"/>
+  </w:num>
+  <w:num w:numId="2">
+    <w:abstractNumId w:val="0"/>
+  </w:num>
+  <w:num w:numId="3">
+    <w:abstractNumId w:val="1"/>
+  </w:num>
+</w:numbering>
 </file>
 
 <file path=word/styles.xml><?xml version="1.0" encoding="utf-8"?>
@@ -1249,6 +1849,17 @@
       <w:szCs w:val="26"/>
     </w:rPr>
   </w:style>
+  <w:style w:type="paragraph" w:styleId="ListParagraph">
+    <w:name w:val="List Paragraph"/>
+    <w:basedOn w:val="Normal"/>
+    <w:uiPriority w:val="34"/>
+    <w:qFormat/>
+    <w:rsid w:val="006315EA"/>
+    <w:pPr>
+      <w:ind w:left="720"/>
+      <w:contextualSpacing/>
+    </w:pPr>
+  </w:style>
 </w:styles>
 </file>
 

</xml_diff>